<commit_message>
17 maret sebelum shalat jum'at
</commit_message>
<xml_diff>
--- a/2021 DEBI TOMIKA/III. SISTEM INFORMASI DAN MULTIMEDIA/III.A. Sistem Informasi/8. III.A.4. Melakukan Identifikasi Kebutuhan Pengguna SIPIA.docx
+++ b/2021 DEBI TOMIKA/III. SISTEM INFORMASI DAN MULTIMEDIA/III.A. Sistem Informasi/8. III.A.4. Melakukan Identifikasi Kebutuhan Pengguna SIPIA.docx
@@ -5,7 +5,10 @@
     <w:sdt>
       <w:sdtPr>
         <w:rPr>
+          <w:rFonts w:eastAsiaTheme="minorHAnsi"/>
+          <w:noProof/>
           <w:sz w:val="2"/>
+          <w:lang w:val="en-ID"/>
         </w:rPr>
         <w:id w:val="1567683327"/>
         <w:docPartObj>
@@ -15,13 +18,10 @@
       </w:sdtPr>
       <w:sdtEndPr>
         <w:rPr>
-          <w:rFonts w:eastAsiaTheme="minorHAnsi"/>
           <w:b/>
           <w:bCs/>
-          <w:noProof/>
-          <w:sz w:val="24"/>
-          <w:szCs w:val="24"/>
-          <w:lang w:val="en-ID"/>
+          <w:sz w:val="24"/>
+          <w:szCs w:val="24"/>
         </w:rPr>
       </w:sdtEndPr>
       <w:sdtContent>
@@ -1103,7 +1103,43 @@
           <w:sz w:val="24"/>
           <w:szCs w:val="24"/>
         </w:rPr>
-        <w:t>SISTEM INFORMASI PENILAIAN CKP PEGAWAI (SICAKEP)</w:t>
+        <w:t xml:space="preserve">SISTEM INFORMASI PENILAIAN </w:t>
+      </w:r>
+      <w:r>
+        <w:rPr>
+          <w:b/>
+          <w:bCs/>
+          <w:sz w:val="24"/>
+          <w:szCs w:val="24"/>
+        </w:rPr>
+        <w:t xml:space="preserve">PEGAWAI TERBAIK </w:t>
+      </w:r>
+      <w:r>
+        <w:rPr>
+          <w:b/>
+          <w:bCs/>
+          <w:sz w:val="24"/>
+          <w:szCs w:val="24"/>
+        </w:rPr>
+        <w:t>(</w:t>
+      </w:r>
+      <w:r>
+        <w:rPr>
+          <w:b/>
+          <w:bCs/>
+          <w:sz w:val="24"/>
+          <w:szCs w:val="24"/>
+        </w:rPr>
+        <w:t>SIPIA</w:t>
+      </w:r>
+      <w:r>
+        <w:rPr>
+          <w:b/>
+          <w:bCs/>
+          <w:sz w:val="24"/>
+          <w:szCs w:val="24"/>
+        </w:rPr>
+        <w:t>)</w:t>
       </w:r>
     </w:p>
     <w:p>
@@ -1153,10 +1189,19 @@
       </w:pPr>
       <w:r>
         <w:rPr>
-          <w:sz w:val="24"/>
-          <w:szCs w:val="24"/>
-        </w:rPr>
-        <w:t>Stakeholder dapat diartikan sebagai suatu kelompok atau individu yang sedikit banyak berpengaruh dan memilki keterkaitan</w:t>
+          <w:i/>
+          <w:iCs/>
+          <w:sz w:val="24"/>
+          <w:szCs w:val="24"/>
+        </w:rPr>
+        <w:t>Stakeholder</w:t>
+      </w:r>
+      <w:r>
+        <w:rPr>
+          <w:sz w:val="24"/>
+          <w:szCs w:val="24"/>
+        </w:rPr>
+        <w:t xml:space="preserve"> dapat diartikan sebagai suatu kelompok atau individu yang sedikit banyak berpengaruh dan memilki keterkaitan</w:t>
       </w:r>
       <w:r>
         <w:rPr>
@@ -4833,7 +4878,23 @@
           <w:sz w:val="24"/>
           <w:szCs w:val="24"/>
         </w:rPr>
-        <w:t xml:space="preserve">Dari identifikasi stakeholder serta penjelasannya, selanjutnya diterjemahkan kedalam peranan masing-masing </w:t>
+        <w:t xml:space="preserve">Dari identifikasi </w:t>
+      </w:r>
+      <w:r>
+        <w:rPr>
+          <w:i/>
+          <w:iCs/>
+          <w:sz w:val="24"/>
+          <w:szCs w:val="24"/>
+        </w:rPr>
+        <w:t>stakeholder</w:t>
+      </w:r>
+      <w:r>
+        <w:rPr>
+          <w:sz w:val="24"/>
+          <w:szCs w:val="24"/>
+        </w:rPr>
+        <w:t xml:space="preserve"> serta penjelasannya, selanjutnya diterjemahkan kedalam peranan masing-masing </w:t>
       </w:r>
       <w:r>
         <w:rPr>
@@ -4923,7 +4984,7 @@
         </w:trPr>
         <w:tc>
           <w:tcPr>
-            <w:tcW w:w="1435" w:type="dxa"/>
+            <w:tcW w:w="1433" w:type="dxa"/>
             <w:shd w:val="clear" w:color="auto" w:fill="D0CECE" w:themeFill="background2" w:themeFillShade="E6"/>
           </w:tcPr>
           <w:p>
@@ -4952,7 +5013,7 @@
         </w:tc>
         <w:tc>
           <w:tcPr>
-            <w:tcW w:w="1800" w:type="dxa"/>
+            <w:tcW w:w="1786" w:type="dxa"/>
             <w:shd w:val="clear" w:color="auto" w:fill="D0CECE" w:themeFill="background2" w:themeFillShade="E6"/>
           </w:tcPr>
           <w:p>
@@ -4981,7 +5042,7 @@
         </w:tc>
         <w:tc>
           <w:tcPr>
-            <w:tcW w:w="1980" w:type="dxa"/>
+            <w:tcW w:w="1951" w:type="dxa"/>
             <w:shd w:val="clear" w:color="auto" w:fill="D0CECE" w:themeFill="background2" w:themeFillShade="E6"/>
           </w:tcPr>
           <w:p>
@@ -5010,7 +5071,7 @@
         </w:tc>
         <w:tc>
           <w:tcPr>
-            <w:tcW w:w="1995" w:type="dxa"/>
+            <w:tcW w:w="1972" w:type="dxa"/>
             <w:shd w:val="clear" w:color="auto" w:fill="D0CECE" w:themeFill="background2" w:themeFillShade="E6"/>
           </w:tcPr>
           <w:p>
@@ -5039,7 +5100,7 @@
         </w:tc>
         <w:tc>
           <w:tcPr>
-            <w:tcW w:w="1780" w:type="dxa"/>
+            <w:tcW w:w="1848" w:type="dxa"/>
             <w:shd w:val="clear" w:color="auto" w:fill="D0CECE" w:themeFill="background2" w:themeFillShade="E6"/>
           </w:tcPr>
           <w:p>
@@ -5070,7 +5131,7 @@
       <w:tr>
         <w:tc>
           <w:tcPr>
-            <w:tcW w:w="1435" w:type="dxa"/>
+            <w:tcW w:w="1433" w:type="dxa"/>
           </w:tcPr>
           <w:p>
             <w:pPr>
@@ -5093,7 +5154,7 @@
         </w:tc>
         <w:tc>
           <w:tcPr>
-            <w:tcW w:w="1800" w:type="dxa"/>
+            <w:tcW w:w="1786" w:type="dxa"/>
           </w:tcPr>
           <w:p>
             <w:pPr>
@@ -5169,7 +5230,7 @@
         </w:tc>
         <w:tc>
           <w:tcPr>
-            <w:tcW w:w="1980" w:type="dxa"/>
+            <w:tcW w:w="1951" w:type="dxa"/>
           </w:tcPr>
           <w:p>
             <w:pPr>
@@ -5254,7 +5315,7 @@
         </w:tc>
         <w:tc>
           <w:tcPr>
-            <w:tcW w:w="1995" w:type="dxa"/>
+            <w:tcW w:w="1972" w:type="dxa"/>
           </w:tcPr>
           <w:p>
             <w:pPr>
@@ -5275,7 +5336,14 @@
                 <w:szCs w:val="20"/>
               </w:rPr>
               <w:lastRenderedPageBreak/>
-              <w:t>Merapatkan pemilihan pegawai terbaik</w:t>
+              <w:t xml:space="preserve">Mengadakan rapat </w:t>
+            </w:r>
+            <w:r>
+              <w:rPr>
+                <w:sz w:val="20"/>
+                <w:szCs w:val="20"/>
+              </w:rPr>
+              <w:t>pemilihan pegawai terbaik</w:t>
             </w:r>
           </w:p>
           <w:p>
@@ -5310,7 +5378,7 @@
         </w:tc>
         <w:tc>
           <w:tcPr>
-            <w:tcW w:w="1780" w:type="dxa"/>
+            <w:tcW w:w="1848" w:type="dxa"/>
           </w:tcPr>
           <w:p>
             <w:pPr>
@@ -5368,7 +5436,7 @@
       <w:tr>
         <w:tc>
           <w:tcPr>
-            <w:tcW w:w="1435" w:type="dxa"/>
+            <w:tcW w:w="1433" w:type="dxa"/>
           </w:tcPr>
           <w:p>
             <w:pPr>
@@ -5392,7 +5460,7 @@
         </w:tc>
         <w:tc>
           <w:tcPr>
-            <w:tcW w:w="1800" w:type="dxa"/>
+            <w:tcW w:w="1786" w:type="dxa"/>
           </w:tcPr>
           <w:p>
             <w:pPr>
@@ -5455,7 +5523,7 @@
         </w:tc>
         <w:tc>
           <w:tcPr>
-            <w:tcW w:w="1980" w:type="dxa"/>
+            <w:tcW w:w="1951" w:type="dxa"/>
           </w:tcPr>
           <w:p>
             <w:pPr>
@@ -5496,14 +5564,7 @@
                 <w:sz w:val="20"/>
                 <w:szCs w:val="20"/>
               </w:rPr>
-              <w:t>Penilaian</w:t>
-            </w:r>
-            <w:r>
-              <w:rPr>
-                <w:sz w:val="20"/>
-                <w:szCs w:val="20"/>
-              </w:rPr>
-              <w:t xml:space="preserve"> untuk pemberian </w:t>
+              <w:t xml:space="preserve">Penilaian untuk pemberian </w:t>
             </w:r>
             <w:r>
               <w:rPr>
@@ -5519,7 +5580,16 @@
                 <w:sz w:val="20"/>
                 <w:szCs w:val="20"/>
               </w:rPr>
-              <w:t xml:space="preserve"> masih dilakukan secara ad hoc</w:t>
+              <w:t xml:space="preserve"> masih dilakukan secara ad </w:t>
+            </w:r>
+            <w:r>
+              <w:rPr>
+                <w:i/>
+                <w:iCs/>
+                <w:sz w:val="20"/>
+                <w:szCs w:val="20"/>
+              </w:rPr>
+              <w:t>hoc</w:t>
             </w:r>
           </w:p>
           <w:p>
@@ -5536,14 +5606,14 @@
         </w:tc>
         <w:tc>
           <w:tcPr>
-            <w:tcW w:w="1995" w:type="dxa"/>
+            <w:tcW w:w="1972" w:type="dxa"/>
           </w:tcPr>
           <w:p>
             <w:pPr>
               <w:pStyle w:val="ListParagraph"/>
               <w:numPr>
                 <w:ilvl w:val="0"/>
-                <w:numId w:val="9"/>
+                <w:numId w:val="29"/>
               </w:numPr>
               <w:spacing w:line="360" w:lineRule="auto"/>
               <w:rPr>
@@ -5556,7 +5626,7 @@
                 <w:sz w:val="20"/>
                 <w:szCs w:val="20"/>
               </w:rPr>
-              <w:t>Melakukan monitoring secara manual di group Kantor</w:t>
+              <w:t>Mengadakan rapat pemilihan pegawai terbaik</w:t>
             </w:r>
           </w:p>
           <w:p>
@@ -5564,7 +5634,7 @@
               <w:pStyle w:val="ListParagraph"/>
               <w:numPr>
                 <w:ilvl w:val="0"/>
-                <w:numId w:val="9"/>
+                <w:numId w:val="30"/>
               </w:numPr>
               <w:spacing w:line="360" w:lineRule="auto"/>
               <w:rPr>
@@ -5577,13 +5647,13 @@
                 <w:sz w:val="20"/>
                 <w:szCs w:val="20"/>
               </w:rPr>
-              <w:t>Memberikan form penilaian ke masing-masing pj kegiatan</w:t>
-            </w:r>
-          </w:p>
-        </w:tc>
-        <w:tc>
-          <w:tcPr>
-            <w:tcW w:w="1780" w:type="dxa"/>
+              <w:t>Mengingatkan pegawai untuk selalu bersikap profesional, integritas, dan amanah</w:t>
+            </w:r>
+          </w:p>
+        </w:tc>
+        <w:tc>
+          <w:tcPr>
+            <w:tcW w:w="1848" w:type="dxa"/>
           </w:tcPr>
           <w:p>
             <w:pPr>
@@ -5603,14 +5673,7 @@
                 <w:sz w:val="20"/>
                 <w:szCs w:val="20"/>
               </w:rPr>
-              <w:t>Adanya</w:t>
-            </w:r>
-            <w:r>
-              <w:rPr>
-                <w:sz w:val="20"/>
-                <w:szCs w:val="20"/>
-              </w:rPr>
-              <w:t xml:space="preserve"> sistem yang dapat memonitoring penyusunan CKP dan dapat mengumpulkan penilaian dari masing-masing pj kegiatan</w:t>
+              <w:t xml:space="preserve">Adanya sistem yang memudahkan penilaian penerapan nilai-nilai PIA pada diri pegawai sekaligus memilih pegawai terbaik </w:t>
             </w:r>
           </w:p>
         </w:tc>
@@ -5618,185 +5681,7 @@
       <w:tr>
         <w:tc>
           <w:tcPr>
-            <w:tcW w:w="1435" w:type="dxa"/>
-          </w:tcPr>
-          <w:p>
-            <w:pPr>
-              <w:pStyle w:val="ListParagraph"/>
-              <w:spacing w:line="360" w:lineRule="auto"/>
-              <w:ind w:left="0"/>
-              <w:rPr>
-                <w:sz w:val="20"/>
-                <w:szCs w:val="20"/>
-              </w:rPr>
-            </w:pPr>
-            <w:r>
-              <w:rPr>
-                <w:sz w:val="20"/>
-                <w:szCs w:val="20"/>
-              </w:rPr>
-              <w:t>PJ Kegiatan /  Koordinator Fungsi</w:t>
-            </w:r>
-          </w:p>
-        </w:tc>
-        <w:tc>
-          <w:tcPr>
-            <w:tcW w:w="1800" w:type="dxa"/>
-          </w:tcPr>
-          <w:p>
-            <w:pPr>
-              <w:pStyle w:val="ListParagraph"/>
-              <w:numPr>
-                <w:ilvl w:val="0"/>
-                <w:numId w:val="11"/>
-              </w:numPr>
-              <w:spacing w:line="360" w:lineRule="auto"/>
-              <w:rPr>
-                <w:sz w:val="20"/>
-                <w:szCs w:val="20"/>
-              </w:rPr>
-            </w:pPr>
-            <w:r>
-              <w:rPr>
-                <w:sz w:val="20"/>
-                <w:szCs w:val="20"/>
-              </w:rPr>
-              <w:t>Menilai capaian target dan kualitas pekerjaan anggota tim kegiatannya</w:t>
-            </w:r>
-          </w:p>
-          <w:p>
-            <w:pPr>
-              <w:pStyle w:val="ListParagraph"/>
-              <w:numPr>
-                <w:ilvl w:val="0"/>
-                <w:numId w:val="11"/>
-              </w:numPr>
-              <w:spacing w:line="360" w:lineRule="auto"/>
-              <w:rPr>
-                <w:sz w:val="20"/>
-                <w:szCs w:val="20"/>
-              </w:rPr>
-            </w:pPr>
-            <w:r>
-              <w:rPr>
-                <w:sz w:val="20"/>
-                <w:szCs w:val="20"/>
-              </w:rPr>
-              <w:t>Melaporkan capaian target ke Kepala BPS</w:t>
-            </w:r>
-          </w:p>
-        </w:tc>
-        <w:tc>
-          <w:tcPr>
-            <w:tcW w:w="1980" w:type="dxa"/>
-          </w:tcPr>
-          <w:p>
-            <w:pPr>
-              <w:pStyle w:val="ListParagraph"/>
-              <w:numPr>
-                <w:ilvl w:val="0"/>
-                <w:numId w:val="12"/>
-              </w:numPr>
-              <w:spacing w:line="360" w:lineRule="auto"/>
-              <w:rPr>
-                <w:sz w:val="20"/>
-                <w:szCs w:val="20"/>
-              </w:rPr>
-            </w:pPr>
-            <w:r>
-              <w:rPr>
-                <w:sz w:val="20"/>
-                <w:szCs w:val="20"/>
-              </w:rPr>
-              <w:t>Penilaian harus dilakukan secara manual</w:t>
-            </w:r>
-          </w:p>
-          <w:p>
-            <w:pPr>
-              <w:pStyle w:val="ListParagraph"/>
-              <w:numPr>
-                <w:ilvl w:val="0"/>
-                <w:numId w:val="12"/>
-              </w:numPr>
-              <w:spacing w:line="360" w:lineRule="auto"/>
-              <w:rPr>
-                <w:sz w:val="20"/>
-                <w:szCs w:val="20"/>
-              </w:rPr>
-            </w:pPr>
-            <w:r>
-              <w:rPr>
-                <w:sz w:val="20"/>
-                <w:szCs w:val="20"/>
-              </w:rPr>
-              <w:t>Pelaporan harus dilakukan secara manual ke kepala BPS</w:t>
-            </w:r>
-          </w:p>
-        </w:tc>
-        <w:tc>
-          <w:tcPr>
-            <w:tcW w:w="1995" w:type="dxa"/>
-          </w:tcPr>
-          <w:p>
-            <w:pPr>
-              <w:pStyle w:val="ListParagraph"/>
-              <w:numPr>
-                <w:ilvl w:val="0"/>
-                <w:numId w:val="13"/>
-              </w:numPr>
-              <w:spacing w:line="360" w:lineRule="auto"/>
-              <w:rPr>
-                <w:sz w:val="20"/>
-                <w:szCs w:val="20"/>
-              </w:rPr>
-            </w:pPr>
-            <w:r>
-              <w:rPr>
-                <w:sz w:val="20"/>
-                <w:szCs w:val="20"/>
-              </w:rPr>
-              <w:t>Membuat google sheet daftar kegiatan pegawai beserta capaiannya, kemudian melaporkan ke Kepala BPS</w:t>
-            </w:r>
-          </w:p>
-        </w:tc>
-        <w:tc>
-          <w:tcPr>
-            <w:tcW w:w="1780" w:type="dxa"/>
-          </w:tcPr>
-          <w:p>
-            <w:pPr>
-              <w:pStyle w:val="ListParagraph"/>
-              <w:numPr>
-                <w:ilvl w:val="0"/>
-                <w:numId w:val="14"/>
-              </w:numPr>
-              <w:spacing w:line="360" w:lineRule="auto"/>
-              <w:rPr>
-                <w:sz w:val="20"/>
-                <w:szCs w:val="20"/>
-              </w:rPr>
-            </w:pPr>
-            <w:r>
-              <w:rPr>
-                <w:sz w:val="20"/>
-                <w:szCs w:val="20"/>
-              </w:rPr>
-              <w:t>Adanya sistem yang dapat memberikan target kinerja pegawai</w:t>
-            </w:r>
-            <w:r>
-              <w:rPr>
-                <w:sz w:val="20"/>
-                <w:szCs w:val="20"/>
-              </w:rPr>
-              <w:t xml:space="preserve"> dan langsung dapat dinilai, serta dapat dilihat langsung oleh Kepala BPS</w:t>
-            </w:r>
-          </w:p>
-        </w:tc>
-      </w:tr>
-      <w:tr>
-        <w:tc>
-          <w:tcPr>
-            <w:tcW w:w="1435" w:type="dxa"/>
+            <w:tcW w:w="1433" w:type="dxa"/>
           </w:tcPr>
           <w:p>
             <w:pPr>
@@ -5819,7 +5704,7 @@
         </w:tc>
         <w:tc>
           <w:tcPr>
-            <w:tcW w:w="1800" w:type="dxa"/>
+            <w:tcW w:w="1786" w:type="dxa"/>
           </w:tcPr>
           <w:p>
             <w:pPr>
@@ -5839,42 +5724,13 @@
                 <w:sz w:val="20"/>
                 <w:szCs w:val="20"/>
               </w:rPr>
-              <w:t>Menyusun laporan CKP setiap bulannya</w:t>
-            </w:r>
-          </w:p>
-          <w:p>
-            <w:pPr>
-              <w:pStyle w:val="ListParagraph"/>
-              <w:numPr>
-                <w:ilvl w:val="0"/>
-                <w:numId w:val="15"/>
-              </w:numPr>
-              <w:spacing w:line="360" w:lineRule="auto"/>
-              <w:rPr>
-                <w:sz w:val="20"/>
-                <w:szCs w:val="20"/>
-              </w:rPr>
-            </w:pPr>
-            <w:r>
-              <w:rPr>
-                <w:sz w:val="20"/>
-                <w:szCs w:val="20"/>
-              </w:rPr>
-              <w:t xml:space="preserve">Memenuhi target </w:t>
-            </w:r>
-            <w:r>
-              <w:rPr>
-                <w:sz w:val="20"/>
-                <w:szCs w:val="20"/>
-              </w:rPr>
-              <w:lastRenderedPageBreak/>
-              <w:t>pekerjaan yang telah ditetapkan</w:t>
-            </w:r>
-          </w:p>
-        </w:tc>
-        <w:tc>
-          <w:tcPr>
-            <w:tcW w:w="1980" w:type="dxa"/>
+              <w:t>Menerapkan nilai-nilai PIA dalam setiap tugas dan pekerjaannya</w:t>
+            </w:r>
+          </w:p>
+        </w:tc>
+        <w:tc>
+          <w:tcPr>
+            <w:tcW w:w="1951" w:type="dxa"/>
           </w:tcPr>
           <w:p>
             <w:pPr>
@@ -5894,57 +5750,13 @@
                 <w:sz w:val="20"/>
                 <w:szCs w:val="20"/>
               </w:rPr>
-              <w:lastRenderedPageBreak/>
-              <w:t xml:space="preserve">Proses penyusunan CKP masih dilakukan secara manual menggunakan excel dan tidak </w:t>
-            </w:r>
-            <w:r>
-              <w:rPr>
-                <w:sz w:val="20"/>
-                <w:szCs w:val="20"/>
-              </w:rPr>
-              <w:lastRenderedPageBreak/>
-              <w:t>adanya database angka kredit kegiatan yang terintegrasi</w:t>
-            </w:r>
-          </w:p>
-          <w:p>
-            <w:pPr>
-              <w:pStyle w:val="ListParagraph"/>
-              <w:numPr>
-                <w:ilvl w:val="0"/>
-                <w:numId w:val="16"/>
-              </w:numPr>
-              <w:spacing w:line="360" w:lineRule="auto"/>
-              <w:rPr>
-                <w:sz w:val="20"/>
-                <w:szCs w:val="20"/>
-              </w:rPr>
-            </w:pPr>
-            <w:r>
-              <w:rPr>
-                <w:sz w:val="20"/>
-                <w:szCs w:val="20"/>
-              </w:rPr>
-              <w:t xml:space="preserve">Beban pekerjaan </w:t>
-            </w:r>
-            <w:r>
-              <w:rPr>
-                <w:sz w:val="20"/>
-                <w:szCs w:val="20"/>
-              </w:rPr>
-              <w:t xml:space="preserve">masing-masing pegawai </w:t>
-            </w:r>
-            <w:r>
-              <w:rPr>
-                <w:sz w:val="20"/>
-                <w:szCs w:val="20"/>
-              </w:rPr>
-              <w:t>terkadang belum adil</w:t>
-            </w:r>
-          </w:p>
-        </w:tc>
-        <w:tc>
-          <w:tcPr>
-            <w:tcW w:w="1995" w:type="dxa"/>
+              <w:t>Belum ada sistem untuk meningkatkan semangat pegawai untuk menerapkan nilai-nilai PIA</w:t>
+            </w:r>
+          </w:p>
+        </w:tc>
+        <w:tc>
+          <w:tcPr>
+            <w:tcW w:w="1972" w:type="dxa"/>
           </w:tcPr>
           <w:p>
             <w:pPr>
@@ -5964,43 +5776,13 @@
                 <w:sz w:val="20"/>
                 <w:szCs w:val="20"/>
               </w:rPr>
-              <w:lastRenderedPageBreak/>
-              <w:t xml:space="preserve">Menduplikasi laporan CKP bulan sebelumnya dan melihat juknis </w:t>
-            </w:r>
-            <w:r>
-              <w:rPr>
-                <w:sz w:val="20"/>
-                <w:szCs w:val="20"/>
-              </w:rPr>
-              <w:lastRenderedPageBreak/>
-              <w:t>angka kredit kegiatan</w:t>
-            </w:r>
-          </w:p>
-          <w:p>
-            <w:pPr>
-              <w:pStyle w:val="ListParagraph"/>
-              <w:numPr>
-                <w:ilvl w:val="0"/>
-                <w:numId w:val="17"/>
-              </w:numPr>
-              <w:spacing w:line="360" w:lineRule="auto"/>
-              <w:rPr>
-                <w:sz w:val="20"/>
-                <w:szCs w:val="20"/>
-              </w:rPr>
-            </w:pPr>
-            <w:r>
-              <w:rPr>
-                <w:sz w:val="20"/>
-                <w:szCs w:val="20"/>
-              </w:rPr>
-              <w:t>Mendiskusikan pembagian beban kerja dengan pegawai lainnya</w:t>
-            </w:r>
-          </w:p>
-        </w:tc>
-        <w:tc>
-          <w:tcPr>
-            <w:tcW w:w="1780" w:type="dxa"/>
+              <w:t>Berusaha menerapkan nilai-nilai PIA semampunya</w:t>
+            </w:r>
+          </w:p>
+        </w:tc>
+        <w:tc>
+          <w:tcPr>
+            <w:tcW w:w="1848" w:type="dxa"/>
           </w:tcPr>
           <w:p>
             <w:pPr>
@@ -6020,37 +5802,14 @@
                 <w:sz w:val="20"/>
                 <w:szCs w:val="20"/>
               </w:rPr>
-              <w:lastRenderedPageBreak/>
-              <w:t xml:space="preserve">Adanya sistem yang dapat menghasilkan laporan CKP secara otomatis </w:t>
-            </w:r>
-            <w:r>
-              <w:rPr>
-                <w:sz w:val="20"/>
-                <w:szCs w:val="20"/>
-              </w:rPr>
-              <w:lastRenderedPageBreak/>
-              <w:t>lengkap dengan angka kredit kegiatannya</w:t>
-            </w:r>
-          </w:p>
-          <w:p>
-            <w:pPr>
-              <w:pStyle w:val="ListParagraph"/>
-              <w:numPr>
-                <w:ilvl w:val="0"/>
-                <w:numId w:val="18"/>
-              </w:numPr>
-              <w:spacing w:line="360" w:lineRule="auto"/>
-              <w:rPr>
-                <w:sz w:val="20"/>
-                <w:szCs w:val="20"/>
-              </w:rPr>
-            </w:pPr>
-            <w:r>
-              <w:rPr>
-                <w:sz w:val="20"/>
-                <w:szCs w:val="20"/>
-              </w:rPr>
-              <w:t>Sistem tersebut juga dilengkapi dengan bobot beban kinerja masing-masing pegawai.</w:t>
+              <w:t xml:space="preserve">Adanya sistem </w:t>
+            </w:r>
+            <w:r>
+              <w:rPr>
+                <w:sz w:val="20"/>
+                <w:szCs w:val="20"/>
+              </w:rPr>
+              <w:t>untuk meningkatkan semangat pegawai untuk menerapkan nilai-nilai PIA</w:t>
             </w:r>
           </w:p>
         </w:tc>
@@ -6129,7 +5888,23 @@
           <w:sz w:val="24"/>
           <w:szCs w:val="24"/>
         </w:rPr>
-        <w:t xml:space="preserve">) terhadap stakeholder terkait. Berikut </w:t>
+        <w:t xml:space="preserve">) terhadap </w:t>
+      </w:r>
+      <w:r>
+        <w:rPr>
+          <w:i/>
+          <w:iCs/>
+          <w:sz w:val="24"/>
+          <w:szCs w:val="24"/>
+        </w:rPr>
+        <w:t>stakeholder</w:t>
+      </w:r>
+      <w:r>
+        <w:rPr>
+          <w:sz w:val="24"/>
+          <w:szCs w:val="24"/>
+        </w:rPr>
+        <w:t xml:space="preserve"> terkait. Berikut </w:t>
       </w:r>
       <w:r>
         <w:rPr>
@@ -6172,6 +5947,7 @@
         </w:rPr>
       </w:pPr>
       <w:r>
+        <w:lastRenderedPageBreak/>
         <w:drawing>
           <wp:inline distT="0" distB="0" distL="0" distR="0" wp14:anchorId="4C1B96D4" wp14:editId="3EAA57EA">
             <wp:extent cx="5943600" cy="3343275"/>
@@ -6269,7 +6045,6 @@
         </w:rPr>
       </w:pPr>
       <w:r>
-        <w:lastRenderedPageBreak/>
         <w:drawing>
           <wp:inline distT="0" distB="0" distL="0" distR="0" wp14:anchorId="74CDB7E1" wp14:editId="74500DEF">
             <wp:extent cx="5943600" cy="3343910"/>
@@ -6332,6 +6107,7 @@
         </w:rPr>
       </w:pPr>
       <w:r>
+        <w:lastRenderedPageBreak/>
         <w:drawing>
           <wp:inline distT="0" distB="0" distL="0" distR="0" wp14:anchorId="71713E9F" wp14:editId="56019816">
             <wp:extent cx="5943600" cy="3343910"/>
@@ -6476,7 +6252,7 @@
         <w:ind w:left="360"/>
       </w:pPr>
       <w:r>
-        <w:object w:dxaOrig="21450" w:dyaOrig="15256" w14:anchorId="1E1CA4AA">
+        <w:object w:dxaOrig="19350" w:dyaOrig="15255" w14:anchorId="39567251">
           <v:shapetype id="_x0000_t75" coordsize="21600,21600" o:spt="75" o:preferrelative="t" path="m@4@5l@4@11@9@11@9@5xe" filled="f" stroked="f">
             <v:stroke joinstyle="miter"/>
             <v:formulas>
@@ -6496,10 +6272,10 @@
             <v:path o:extrusionok="f" gradientshapeok="t" o:connecttype="rect"/>
             <o:lock v:ext="edit" aspectratio="t"/>
           </v:shapetype>
-          <v:shape id="_x0000_i1025" type="#_x0000_t75" style="width:467.6pt;height:332.6pt" o:ole="">
+          <v:shape id="_x0000_i1035" type="#_x0000_t75" style="width:467.3pt;height:368.4pt" o:ole="">
             <v:imagedata r:id="rId8" o:title=""/>
           </v:shape>
-          <o:OLEObject Type="Embed" ProgID="Visio.Drawing.15" ShapeID="_x0000_i1025" DrawAspect="Content" ObjectID="_1740487380" r:id="rId9"/>
+          <o:OLEObject Type="Embed" ProgID="Visio.Drawing.15" ShapeID="_x0000_i1035" DrawAspect="Content" ObjectID="_1740557698" r:id="rId9"/>
         </w:object>
       </w:r>
     </w:p>
@@ -6546,7 +6322,23 @@
           <w:sz w:val="24"/>
           <w:szCs w:val="24"/>
         </w:rPr>
-        <w:t>Dari gambar 4, dapat dilihat bawah kebutuhan-kebutuhan dari stakeholder saling berkaitan, dengan penjelasan sebagai berikut:</w:t>
+        <w:t xml:space="preserve">Dari gambar 4, dapat dilihat bawah kebutuhan-kebutuhan dari </w:t>
+      </w:r>
+      <w:r>
+        <w:rPr>
+          <w:i/>
+          <w:iCs/>
+          <w:sz w:val="24"/>
+          <w:szCs w:val="24"/>
+        </w:rPr>
+        <w:t>stakeholder</w:t>
+      </w:r>
+      <w:r>
+        <w:rPr>
+          <w:sz w:val="24"/>
+          <w:szCs w:val="24"/>
+        </w:rPr>
+        <w:t xml:space="preserve"> saling berkaitan, dengan penjelasan sebagai berikut:</w:t>
       </w:r>
     </w:p>
     <w:p>
@@ -6568,7 +6360,56 @@
           <w:sz w:val="24"/>
           <w:szCs w:val="24"/>
         </w:rPr>
-        <w:t>Kepala BPS pertama kali harus melakukan pembagian kerja pegawai sesuai tim kerja, untuk melakukan hal tersebut kepala BPS membutuhkan informasi bobot dari setiap kegiatan.</w:t>
+        <w:t xml:space="preserve">Kepala BPS </w:t>
+      </w:r>
+      <w:r>
+        <w:rPr>
+          <w:sz w:val="24"/>
+          <w:szCs w:val="24"/>
+        </w:rPr>
+        <w:t xml:space="preserve">mempunyai kebutuhan untuk memastikan </w:t>
+      </w:r>
+      <w:r>
+        <w:rPr>
+          <w:sz w:val="24"/>
+          <w:szCs w:val="24"/>
+        </w:rPr>
+        <w:t>seluruh</w:t>
+      </w:r>
+      <w:r>
+        <w:rPr>
+          <w:sz w:val="24"/>
+          <w:szCs w:val="24"/>
+        </w:rPr>
+        <w:t xml:space="preserve"> </w:t>
+      </w:r>
+      <w:r>
+        <w:rPr>
+          <w:sz w:val="24"/>
+          <w:szCs w:val="24"/>
+        </w:rPr>
+        <w:t xml:space="preserve">pegawai menerapkan </w:t>
+      </w:r>
+      <w:r>
+        <w:rPr>
+          <w:sz w:val="24"/>
+          <w:szCs w:val="24"/>
+        </w:rPr>
+        <w:t>nilai-nilai PIA</w:t>
+      </w:r>
+      <w:r>
+        <w:rPr>
+          <w:sz w:val="24"/>
+          <w:szCs w:val="24"/>
+        </w:rPr>
+        <w:t xml:space="preserve"> dalam melaksanakan tugas-tugasnya. Kepala BPS juga mempunyai kebutuhan untuk memilih pegawai terbaik berdasarkan penerapan nilai-nilai PIA tersebut</w:t>
+      </w:r>
+      <w:r>
+        <w:rPr>
+          <w:sz w:val="24"/>
+          <w:szCs w:val="24"/>
+        </w:rPr>
+        <w:t>.</w:t>
       </w:r>
     </w:p>
     <w:p>
@@ -6590,7 +6431,28 @@
           <w:sz w:val="24"/>
           <w:szCs w:val="24"/>
         </w:rPr>
-        <w:t>Ketua tim menentukan target pekerjaan setiap kegiatan kepada pegawai, dengan mempertimbangkan bobot dari setiap kegiatan.</w:t>
+        <w:t>Kasubbag umum memiliki kebutuhan untuk me</w:t>
+      </w:r>
+      <w:r>
+        <w:rPr>
+          <w:sz w:val="24"/>
+          <w:szCs w:val="24"/>
+        </w:rPr>
+        <w:t xml:space="preserve">nyiapkan </w:t>
+      </w:r>
+      <w:r>
+        <w:rPr>
+          <w:sz w:val="24"/>
+          <w:szCs w:val="24"/>
+        </w:rPr>
+        <w:t>sarana untuk penilaian pegawai terbaik</w:t>
+      </w:r>
+      <w:r>
+        <w:rPr>
+          <w:sz w:val="24"/>
+          <w:szCs w:val="24"/>
+        </w:rPr>
+        <w:t>.</w:t>
       </w:r>
     </w:p>
     <w:p>
@@ -6612,21 +6474,15 @@
           <w:sz w:val="24"/>
           <w:szCs w:val="24"/>
         </w:rPr>
-        <w:t xml:space="preserve">Pegawai BPS </w:t>
-      </w:r>
-      <w:r>
-        <w:rPr>
-          <w:sz w:val="24"/>
-          <w:szCs w:val="24"/>
-        </w:rPr>
-        <w:t xml:space="preserve">berusaha </w:t>
-      </w:r>
-      <w:r>
-        <w:rPr>
-          <w:sz w:val="24"/>
-          <w:szCs w:val="24"/>
-        </w:rPr>
-        <w:t>memenuhi target yang telah diberikan.</w:t>
+        <w:lastRenderedPageBreak/>
+        <w:t>Seluruh pegawai memiliki kebutuhan akan adanya sarana untuk menilai penerapan nilai-nilai PIA pegawai yang lain selain dirinya</w:t>
+      </w:r>
+      <w:r>
+        <w:rPr>
+          <w:sz w:val="24"/>
+          <w:szCs w:val="24"/>
+        </w:rPr>
+        <w:t>.</w:t>
       </w:r>
     </w:p>
     <w:p>
@@ -6648,14 +6504,7 @@
           <w:sz w:val="24"/>
           <w:szCs w:val="24"/>
         </w:rPr>
-        <w:t>Pegawai BPS menyusun laporan CKP sejalan dengan pemenuhan target pekerjaan</w:t>
-      </w:r>
-      <w:r>
-        <w:rPr>
-          <w:sz w:val="24"/>
-          <w:szCs w:val="24"/>
-        </w:rPr>
-        <w:t>, pemenuhan target pekerjaan dipantau oleh ketua tim</w:t>
+        <w:t>Hasil penilaian penerapan nilai-nilai PIA dijadikan dasar sebagai pemilihan pegawai terbaik</w:t>
       </w:r>
       <w:r>
         <w:rPr>
@@ -6684,7 +6533,14 @@
           <w:sz w:val="24"/>
           <w:szCs w:val="24"/>
         </w:rPr>
-        <w:t>Subbagian umum memantau proses penyusunan CKP pegawai.</w:t>
+        <w:t>Kepala BPS memilih pegawai terbaik berdasarkan kandidat beberapa pegawai yang paling baik dalam menerapkan nilai-nilai PIA</w:t>
+      </w:r>
+      <w:r>
+        <w:rPr>
+          <w:sz w:val="24"/>
+          <w:szCs w:val="24"/>
+        </w:rPr>
+        <w:t>.</w:t>
       </w:r>
     </w:p>
     <w:p>
@@ -6706,8 +6562,30 @@
           <w:sz w:val="24"/>
           <w:szCs w:val="24"/>
         </w:rPr>
-        <w:lastRenderedPageBreak/>
-        <w:t>Ketua tim melaporkan capaian target kinerja pegawai ke Kepala BPS.</w:t>
+        <w:t xml:space="preserve">Pegawai terbaik hasil pemilihan diberi </w:t>
+      </w:r>
+      <w:r>
+        <w:rPr>
+          <w:i/>
+          <w:iCs/>
+          <w:sz w:val="24"/>
+          <w:szCs w:val="24"/>
+        </w:rPr>
+        <w:t>reward</w:t>
+      </w:r>
+      <w:r>
+        <w:rPr>
+          <w:sz w:val="24"/>
+          <w:szCs w:val="24"/>
+        </w:rPr>
+        <w:t xml:space="preserve"> untuk memacu semangat seluruh pegawai</w:t>
+      </w:r>
+      <w:r>
+        <w:rPr>
+          <w:sz w:val="24"/>
+          <w:szCs w:val="24"/>
+        </w:rPr>
+        <w:t>.</w:t>
       </w:r>
     </w:p>
     <w:p>
@@ -6729,7 +6607,7 @@
           <w:sz w:val="24"/>
           <w:szCs w:val="24"/>
         </w:rPr>
-        <w:t>Kepala BPS meminta laporan CKP dari pegawai ke Kasubbag Umum untuk menilai CKP pegawai berdasarkan informasi yang telah didapat dari ketua tim.</w:t>
+        <w:t>Rekam jejak penilaian disimpan dan diarsipkan oleh kasubbag umum.</w:t>
       </w:r>
     </w:p>
     <w:p>
@@ -6751,7 +6629,21 @@
           <w:sz w:val="24"/>
           <w:szCs w:val="24"/>
         </w:rPr>
-        <w:t>Kepala BPS memberikan hasil penilaian CKP ke subbag umum untuk diinput ke sistem sebagai dasar penilaian tunjangan kinerja.</w:t>
+        <w:t xml:space="preserve">Dengan pemberian penghargaan pegawai terbaik berdasarkan pertimbangan penerapan nilai-nilai PIA, Kepala BPS secara tidak langsung telah menjalankan perannya untuk memastikan penerapan nilai-nilai PIA seluruh </w:t>
+      </w:r>
+      <w:r>
+        <w:rPr>
+          <w:sz w:val="24"/>
+          <w:szCs w:val="24"/>
+        </w:rPr>
+        <w:t>pegawainya</w:t>
+      </w:r>
+      <w:r>
+        <w:rPr>
+          <w:sz w:val="24"/>
+          <w:szCs w:val="24"/>
+        </w:rPr>
+        <w:t>.</w:t>
       </w:r>
     </w:p>
     <w:p>
@@ -6889,7 +6781,7 @@
         </w:tc>
         <w:tc>
           <w:tcPr>
-            <w:tcW w:w="3510" w:type="dxa"/>
+            <w:tcW w:w="3433" w:type="dxa"/>
             <w:shd w:val="clear" w:color="auto" w:fill="D0CECE" w:themeFill="background2" w:themeFillShade="E6"/>
           </w:tcPr>
           <w:p>
@@ -6918,7 +6810,7 @@
         </w:tc>
         <w:tc>
           <w:tcPr>
-            <w:tcW w:w="3960" w:type="dxa"/>
+            <w:tcW w:w="3862" w:type="dxa"/>
             <w:shd w:val="clear" w:color="auto" w:fill="D0CECE" w:themeFill="background2" w:themeFillShade="E6"/>
           </w:tcPr>
           <w:p>
@@ -6947,7 +6839,7 @@
         </w:tc>
         <w:tc>
           <w:tcPr>
-            <w:tcW w:w="918" w:type="dxa"/>
+            <w:tcW w:w="1093" w:type="dxa"/>
             <w:shd w:val="clear" w:color="auto" w:fill="D0CECE" w:themeFill="background2" w:themeFillShade="E6"/>
             <w:vAlign w:val="center"/>
           </w:tcPr>
@@ -7002,7 +6894,7 @@
         </w:tc>
         <w:tc>
           <w:tcPr>
-            <w:tcW w:w="3510" w:type="dxa"/>
+            <w:tcW w:w="3433" w:type="dxa"/>
           </w:tcPr>
           <w:p>
             <w:pPr>
@@ -7022,14 +6914,7 @@
                 <w:sz w:val="20"/>
                 <w:szCs w:val="20"/>
               </w:rPr>
-              <w:t>M</w:t>
-            </w:r>
-            <w:r>
-              <w:rPr>
-                <w:sz w:val="20"/>
-                <w:szCs w:val="20"/>
-              </w:rPr>
-              <w:t>enilai CKP</w:t>
+              <w:t>Memastikan penerapan nilai-nilai PIA</w:t>
             </w:r>
           </w:p>
           <w:p>
@@ -7050,35 +6935,7 @@
                 <w:sz w:val="20"/>
                 <w:szCs w:val="20"/>
               </w:rPr>
-              <w:t xml:space="preserve">Informasi </w:t>
-            </w:r>
-            <w:r>
-              <w:rPr>
-                <w:sz w:val="20"/>
-                <w:szCs w:val="20"/>
-              </w:rPr>
-              <w:t>c</w:t>
-            </w:r>
-            <w:r>
-              <w:rPr>
-                <w:sz w:val="20"/>
-                <w:szCs w:val="20"/>
-              </w:rPr>
-              <w:t xml:space="preserve">apaian </w:t>
-            </w:r>
-            <w:r>
-              <w:rPr>
-                <w:sz w:val="20"/>
-                <w:szCs w:val="20"/>
-              </w:rPr>
-              <w:t>t</w:t>
-            </w:r>
-            <w:r>
-              <w:rPr>
-                <w:sz w:val="20"/>
-                <w:szCs w:val="20"/>
-              </w:rPr>
-              <w:t>arget</w:t>
+              <w:t>Memilih pegawai terbaik</w:t>
             </w:r>
           </w:p>
           <w:p>
@@ -7099,41 +6956,29 @@
                 <w:sz w:val="20"/>
                 <w:szCs w:val="20"/>
               </w:rPr>
-              <w:t xml:space="preserve">Informasi </w:t>
-            </w:r>
-            <w:r>
-              <w:rPr>
-                <w:sz w:val="20"/>
-                <w:szCs w:val="20"/>
-              </w:rPr>
-              <w:t>b</w:t>
-            </w:r>
-            <w:r>
-              <w:rPr>
-                <w:sz w:val="20"/>
-                <w:szCs w:val="20"/>
-              </w:rPr>
-              <w:t xml:space="preserve">obot </w:t>
-            </w:r>
-            <w:r>
-              <w:rPr>
-                <w:sz w:val="20"/>
-                <w:szCs w:val="20"/>
-              </w:rPr>
-              <w:t>k</w:t>
-            </w:r>
-            <w:r>
-              <w:rPr>
-                <w:sz w:val="20"/>
-                <w:szCs w:val="20"/>
-              </w:rPr>
-              <w:t>egiatan</w:t>
-            </w:r>
-          </w:p>
-        </w:tc>
-        <w:tc>
-          <w:tcPr>
-            <w:tcW w:w="3960" w:type="dxa"/>
+              <w:t xml:space="preserve">Memberi </w:t>
+            </w:r>
+            <w:r>
+              <w:rPr>
+                <w:i/>
+                <w:iCs/>
+                <w:sz w:val="20"/>
+                <w:szCs w:val="20"/>
+              </w:rPr>
+              <w:t>reward</w:t>
+            </w:r>
+            <w:r>
+              <w:rPr>
+                <w:sz w:val="20"/>
+                <w:szCs w:val="20"/>
+              </w:rPr>
+              <w:t xml:space="preserve"> kepada pegawai terbaik</w:t>
+            </w:r>
+          </w:p>
+        </w:tc>
+        <w:tc>
+          <w:tcPr>
+            <w:tcW w:w="3862" w:type="dxa"/>
           </w:tcPr>
           <w:p>
             <w:pPr>
@@ -7153,7 +6998,14 @@
                 <w:sz w:val="20"/>
                 <w:szCs w:val="20"/>
               </w:rPr>
-              <w:t>Kemudahan menilai CKP dari mana saja</w:t>
+              <w:t>P</w:t>
+            </w:r>
+            <w:r>
+              <w:rPr>
+                <w:sz w:val="20"/>
+                <w:szCs w:val="20"/>
+              </w:rPr>
+              <w:t>enilaian pegawai terbaik berdasarkan penilaian penerapan nilai-nilai PIA</w:t>
             </w:r>
           </w:p>
           <w:p>
@@ -7174,16 +7026,14 @@
                 <w:sz w:val="20"/>
                 <w:szCs w:val="20"/>
               </w:rPr>
-              <w:t>Informasi capaian target yang r</w:t>
-            </w:r>
-            <w:r>
-              <w:rPr>
-                <w:i/>
-                <w:iCs/>
-                <w:sz w:val="20"/>
-                <w:szCs w:val="20"/>
-              </w:rPr>
-              <w:t>ealtime</w:t>
+              <w:t>P</w:t>
+            </w:r>
+            <w:r>
+              <w:rPr>
+                <w:sz w:val="20"/>
+                <w:szCs w:val="20"/>
+              </w:rPr>
+              <w:t>enilaian yang melibatkan seluruh pegawai</w:t>
             </w:r>
           </w:p>
           <w:p>
@@ -7201,16 +7051,25 @@
             </w:pPr>
             <w:r>
               <w:rPr>
-                <w:sz w:val="20"/>
-                <w:szCs w:val="20"/>
-              </w:rPr>
-              <w:t>Informasi bobot kegiatan terintegrasi dengan CKP</w:t>
-            </w:r>
-          </w:p>
-        </w:tc>
-        <w:tc>
-          <w:tcPr>
-            <w:tcW w:w="918" w:type="dxa"/>
+                <w:i/>
+                <w:iCs/>
+                <w:sz w:val="20"/>
+                <w:szCs w:val="20"/>
+              </w:rPr>
+              <w:t>Reward</w:t>
+            </w:r>
+            <w:r>
+              <w:rPr>
+                <w:sz w:val="20"/>
+                <w:szCs w:val="20"/>
+              </w:rPr>
+              <w:t xml:space="preserve"> diberikan berdasarkan standar penilaian yang objektif</w:t>
+            </w:r>
+          </w:p>
+        </w:tc>
+        <w:tc>
+          <w:tcPr>
+            <w:tcW w:w="1093" w:type="dxa"/>
             <w:vAlign w:val="center"/>
           </w:tcPr>
           <w:p>
@@ -7259,7 +7118,7 @@
         </w:tc>
         <w:tc>
           <w:tcPr>
-            <w:tcW w:w="3510" w:type="dxa"/>
+            <w:tcW w:w="3433" w:type="dxa"/>
           </w:tcPr>
           <w:p>
             <w:pPr>
@@ -7279,7 +7138,7 @@
                 <w:sz w:val="20"/>
                 <w:szCs w:val="20"/>
               </w:rPr>
-              <w:t xml:space="preserve">Monitoring penyusunan CKP </w:t>
+              <w:t>Sarana penilaian pegawai terbaik</w:t>
             </w:r>
           </w:p>
           <w:p>
@@ -7300,43 +7159,13 @@
                 <w:sz w:val="20"/>
                 <w:szCs w:val="20"/>
               </w:rPr>
-              <w:t xml:space="preserve">Mengumpulkan CKP melalui </w:t>
-            </w:r>
-            <w:r>
-              <w:rPr>
-                <w:i/>
-                <w:iCs/>
-                <w:sz w:val="20"/>
-                <w:szCs w:val="20"/>
-              </w:rPr>
-              <w:t>hardcopy</w:t>
-            </w:r>
-          </w:p>
-          <w:p>
-            <w:pPr>
-              <w:pStyle w:val="ListParagraph"/>
-              <w:numPr>
-                <w:ilvl w:val="0"/>
-                <w:numId w:val="21"/>
-              </w:numPr>
-              <w:spacing w:line="360" w:lineRule="auto"/>
-              <w:rPr>
-                <w:sz w:val="20"/>
-                <w:szCs w:val="20"/>
-              </w:rPr>
-            </w:pPr>
-            <w:r>
-              <w:rPr>
-                <w:sz w:val="20"/>
-                <w:szCs w:val="20"/>
-              </w:rPr>
-              <w:t>Menginput nilai CKP</w:t>
-            </w:r>
-          </w:p>
-        </w:tc>
-        <w:tc>
-          <w:tcPr>
-            <w:tcW w:w="3960" w:type="dxa"/>
+              <w:t>Melaporkan penerapan nilai-nilai PIA pegawai kepada Kepala BPS</w:t>
+            </w:r>
+          </w:p>
+        </w:tc>
+        <w:tc>
+          <w:tcPr>
+            <w:tcW w:w="3862" w:type="dxa"/>
           </w:tcPr>
           <w:p>
             <w:pPr>
@@ -7356,16 +7185,7 @@
                 <w:sz w:val="20"/>
                 <w:szCs w:val="20"/>
               </w:rPr>
-              <w:t xml:space="preserve">Monitoring penyusunan CKP secara </w:t>
-            </w:r>
-            <w:r>
-              <w:rPr>
-                <w:i/>
-                <w:iCs/>
-                <w:sz w:val="20"/>
-                <w:szCs w:val="20"/>
-              </w:rPr>
-              <w:t>realtime</w:t>
+              <w:t>Sarana penilaian pegawai terbaik yang otomatis dibuat setiap periodenya</w:t>
             </w:r>
           </w:p>
           <w:p>
@@ -7386,150 +7206,7 @@
                 <w:sz w:val="20"/>
                 <w:szCs w:val="20"/>
               </w:rPr>
-              <w:t>Mengumpulkan CKP melalui sistem</w:t>
-            </w:r>
-          </w:p>
-          <w:p>
-            <w:pPr>
-              <w:pStyle w:val="ListParagraph"/>
-              <w:numPr>
-                <w:ilvl w:val="0"/>
-                <w:numId w:val="27"/>
-              </w:numPr>
-              <w:spacing w:line="360" w:lineRule="auto"/>
-              <w:rPr>
-                <w:sz w:val="20"/>
-                <w:szCs w:val="20"/>
-              </w:rPr>
-            </w:pPr>
-            <w:r>
-              <w:rPr>
-                <w:sz w:val="20"/>
-                <w:szCs w:val="20"/>
-              </w:rPr>
-              <w:t>Nilai CKP yang diinput telah dihitung oleh sistem</w:t>
-            </w:r>
-          </w:p>
-        </w:tc>
-        <w:tc>
-          <w:tcPr>
-            <w:tcW w:w="918" w:type="dxa"/>
-            <w:vAlign w:val="center"/>
-          </w:tcPr>
-          <w:p>
-            <w:pPr>
-              <w:pStyle w:val="ListParagraph"/>
-              <w:spacing w:line="360" w:lineRule="auto"/>
-              <w:ind w:left="360"/>
-              <w:rPr>
-                <w:sz w:val="20"/>
-                <w:szCs w:val="20"/>
-              </w:rPr>
-            </w:pPr>
-            <w:r>
-              <w:rPr>
-                <w:sz w:val="20"/>
-                <w:szCs w:val="20"/>
-              </w:rPr>
-              <w:t>Setuju</w:t>
-            </w:r>
-          </w:p>
-        </w:tc>
-      </w:tr>
-      <w:tr>
-        <w:tc>
-          <w:tcPr>
-            <w:tcW w:w="1435" w:type="dxa"/>
-          </w:tcPr>
-          <w:p>
-            <w:pPr>
-              <w:pStyle w:val="ListParagraph"/>
-              <w:spacing w:line="360" w:lineRule="auto"/>
-              <w:ind w:left="0"/>
-              <w:rPr>
-                <w:sz w:val="20"/>
-                <w:szCs w:val="20"/>
-              </w:rPr>
-            </w:pPr>
-            <w:r>
-              <w:rPr>
-                <w:sz w:val="20"/>
-                <w:szCs w:val="20"/>
-              </w:rPr>
-              <w:t>PJ Kegiatan /  Koordinator Fungsi</w:t>
-            </w:r>
-          </w:p>
-        </w:tc>
-        <w:tc>
-          <w:tcPr>
-            <w:tcW w:w="3510" w:type="dxa"/>
-          </w:tcPr>
-          <w:p>
-            <w:pPr>
-              <w:pStyle w:val="ListParagraph"/>
-              <w:numPr>
-                <w:ilvl w:val="0"/>
-                <w:numId w:val="22"/>
-              </w:numPr>
-              <w:spacing w:line="360" w:lineRule="auto"/>
-              <w:rPr>
-                <w:sz w:val="20"/>
-                <w:szCs w:val="20"/>
-              </w:rPr>
-            </w:pPr>
-            <w:r>
-              <w:rPr>
-                <w:sz w:val="20"/>
-                <w:szCs w:val="20"/>
-              </w:rPr>
-              <w:t>Menilai capaian target kinerja pegawai</w:t>
-            </w:r>
-          </w:p>
-          <w:p>
-            <w:pPr>
-              <w:pStyle w:val="ListParagraph"/>
-              <w:numPr>
-                <w:ilvl w:val="0"/>
-                <w:numId w:val="22"/>
-              </w:numPr>
-              <w:spacing w:line="360" w:lineRule="auto"/>
-              <w:rPr>
-                <w:sz w:val="20"/>
-                <w:szCs w:val="20"/>
-              </w:rPr>
-            </w:pPr>
-            <w:r>
-              <w:rPr>
-                <w:sz w:val="20"/>
-                <w:szCs w:val="20"/>
-              </w:rPr>
-              <w:t>Melaporkan capaian kinerja ke kepala BPS</w:t>
-            </w:r>
-          </w:p>
-        </w:tc>
-        <w:tc>
-          <w:tcPr>
-            <w:tcW w:w="3960" w:type="dxa"/>
-          </w:tcPr>
-          <w:p>
-            <w:pPr>
-              <w:pStyle w:val="ListParagraph"/>
-              <w:numPr>
-                <w:ilvl w:val="0"/>
-                <w:numId w:val="24"/>
-              </w:numPr>
-              <w:spacing w:line="360" w:lineRule="auto"/>
-              <w:rPr>
-                <w:sz w:val="20"/>
-                <w:szCs w:val="20"/>
-              </w:rPr>
-            </w:pPr>
-            <w:r>
-              <w:rPr>
-                <w:sz w:val="20"/>
-                <w:szCs w:val="20"/>
-              </w:rPr>
-              <w:t xml:space="preserve">Menilai capaian kinerja secara </w:t>
+              <w:t xml:space="preserve">Informasi hasil penilaian penerapan nilai-nilai PIA secara </w:t>
             </w:r>
             <w:r>
               <w:rPr>
@@ -7541,31 +7218,10 @@
               <w:t>realtime</w:t>
             </w:r>
           </w:p>
-          <w:p>
-            <w:pPr>
-              <w:pStyle w:val="ListParagraph"/>
-              <w:numPr>
-                <w:ilvl w:val="0"/>
-                <w:numId w:val="24"/>
-              </w:numPr>
-              <w:spacing w:line="360" w:lineRule="auto"/>
-              <w:rPr>
-                <w:sz w:val="20"/>
-                <w:szCs w:val="20"/>
-              </w:rPr>
-            </w:pPr>
-            <w:r>
-              <w:rPr>
-                <w:sz w:val="20"/>
-                <w:szCs w:val="20"/>
-              </w:rPr>
-              <w:t>Laporan capaian kinerja dapat dilihat di sistem</w:t>
-            </w:r>
-          </w:p>
-        </w:tc>
-        <w:tc>
-          <w:tcPr>
-            <w:tcW w:w="918" w:type="dxa"/>
+        </w:tc>
+        <w:tc>
+          <w:tcPr>
+            <w:tcW w:w="1093" w:type="dxa"/>
             <w:vAlign w:val="center"/>
           </w:tcPr>
           <w:p>
@@ -7611,13 +7267,14 @@
                 <w:sz w:val="20"/>
                 <w:szCs w:val="20"/>
               </w:rPr>
+              <w:lastRenderedPageBreak/>
               <w:t>Pegawai BPS</w:t>
             </w:r>
           </w:p>
         </w:tc>
         <w:tc>
           <w:tcPr>
-            <w:tcW w:w="3510" w:type="dxa"/>
+            <w:tcW w:w="3433" w:type="dxa"/>
           </w:tcPr>
           <w:p>
             <w:pPr>
@@ -7637,14 +7294,7 @@
                 <w:sz w:val="20"/>
                 <w:szCs w:val="20"/>
               </w:rPr>
-              <w:t xml:space="preserve">Melaporkan capaian </w:t>
-            </w:r>
-            <w:r>
-              <w:rPr>
-                <w:sz w:val="20"/>
-                <w:szCs w:val="20"/>
-              </w:rPr>
-              <w:t>target pekerjaan</w:t>
+              <w:t>Reward untuk memacu kinerja</w:t>
             </w:r>
           </w:p>
           <w:p>
@@ -7665,34 +7315,13 @@
                 <w:sz w:val="20"/>
                 <w:szCs w:val="20"/>
               </w:rPr>
-              <w:t>Menyusun laporan CKP</w:t>
-            </w:r>
-          </w:p>
-          <w:p>
-            <w:pPr>
-              <w:pStyle w:val="ListParagraph"/>
-              <w:numPr>
-                <w:ilvl w:val="0"/>
-                <w:numId w:val="23"/>
-              </w:numPr>
-              <w:spacing w:line="360" w:lineRule="auto"/>
-              <w:rPr>
-                <w:sz w:val="20"/>
-                <w:szCs w:val="20"/>
-              </w:rPr>
-            </w:pPr>
-            <w:r>
-              <w:rPr>
-                <w:sz w:val="20"/>
-                <w:szCs w:val="20"/>
-              </w:rPr>
-              <w:t>Pembagian kerja yang adil</w:t>
-            </w:r>
-          </w:p>
-        </w:tc>
-        <w:tc>
-          <w:tcPr>
-            <w:tcW w:w="3960" w:type="dxa"/>
+              <w:t>Penilaian reward didasarkan sistem yang objektif</w:t>
+            </w:r>
+          </w:p>
+        </w:tc>
+        <w:tc>
+          <w:tcPr>
+            <w:tcW w:w="3862" w:type="dxa"/>
           </w:tcPr>
           <w:p>
             <w:pPr>
@@ -7712,16 +7341,7 @@
                 <w:sz w:val="20"/>
                 <w:szCs w:val="20"/>
               </w:rPr>
-              <w:t xml:space="preserve">Pelaporan capaian target secara </w:t>
-            </w:r>
-            <w:r>
-              <w:rPr>
-                <w:i/>
-                <w:iCs/>
-                <w:sz w:val="20"/>
-                <w:szCs w:val="20"/>
-              </w:rPr>
-              <w:t>realtime</w:t>
+              <w:t>Sesama pegawai saling menilai penerapan nilai-nilai PIA pegawai lainnya</w:t>
             </w:r>
           </w:p>
           <w:p>
@@ -7739,58 +7359,34 @@
             </w:pPr>
             <w:r>
               <w:rPr>
-                <w:sz w:val="20"/>
-                <w:szCs w:val="20"/>
-              </w:rPr>
-              <w:t>Penyusunan laporan CKP secara otomatis oleh sistem</w:t>
-            </w:r>
-          </w:p>
-          <w:p>
-            <w:pPr>
-              <w:pStyle w:val="ListParagraph"/>
-              <w:numPr>
-                <w:ilvl w:val="0"/>
-                <w:numId w:val="25"/>
-              </w:numPr>
-              <w:spacing w:line="360" w:lineRule="auto"/>
-              <w:rPr>
-                <w:sz w:val="20"/>
-                <w:szCs w:val="20"/>
-              </w:rPr>
-            </w:pPr>
-            <w:r>
-              <w:rPr>
-                <w:sz w:val="20"/>
-                <w:szCs w:val="20"/>
-              </w:rPr>
-              <w:t>Pembagian kerja terbobot oleh sistem</w:t>
-            </w:r>
-          </w:p>
-          <w:p>
-            <w:pPr>
-              <w:pStyle w:val="ListParagraph"/>
-              <w:numPr>
-                <w:ilvl w:val="0"/>
-                <w:numId w:val="25"/>
-              </w:numPr>
-              <w:spacing w:line="360" w:lineRule="auto"/>
-              <w:rPr>
-                <w:sz w:val="20"/>
-                <w:szCs w:val="20"/>
-              </w:rPr>
-            </w:pPr>
-            <w:r>
-              <w:rPr>
-                <w:sz w:val="20"/>
-                <w:szCs w:val="20"/>
-              </w:rPr>
-              <w:t>Perhitungan Angka Kredit terintegrasi</w:t>
-            </w:r>
-          </w:p>
-        </w:tc>
-        <w:tc>
-          <w:tcPr>
-            <w:tcW w:w="918" w:type="dxa"/>
+                <w:i/>
+                <w:iCs/>
+                <w:sz w:val="20"/>
+                <w:szCs w:val="20"/>
+              </w:rPr>
+              <w:t>Reward</w:t>
+            </w:r>
+            <w:r>
+              <w:rPr>
+                <w:sz w:val="20"/>
+                <w:szCs w:val="20"/>
+              </w:rPr>
+              <w:t xml:space="preserve"> diberikan berdasarkan pegawai dengan penerapan nilai-nilai PIA yang paling baik dan dilakukan secara periodik, bukan </w:t>
+            </w:r>
+            <w:r>
+              <w:rPr>
+                <w:i/>
+                <w:iCs/>
+                <w:sz w:val="20"/>
+                <w:szCs w:val="20"/>
+              </w:rPr>
+              <w:t>ad hoc</w:t>
+            </w:r>
+          </w:p>
+        </w:tc>
+        <w:tc>
+          <w:tcPr>
+            <w:tcW w:w="1093" w:type="dxa"/>
             <w:vAlign w:val="center"/>
           </w:tcPr>
           <w:p>
@@ -9776,6 +9372,95 @@
     </w:lvl>
   </w:abstractNum>
   <w:abstractNum w:abstractNumId="22" w15:restartNumberingAfterBreak="0">
+    <w:nsid w:val="4D7D7375"/>
+    <w:multiLevelType w:val="hybridMultilevel"/>
+    <w:tmpl w:val="65B0ABD0"/>
+    <w:lvl w:ilvl="0" w:tplc="82A6942A">
+      <w:start w:val="2"/>
+      <w:numFmt w:val="decimal"/>
+      <w:lvlText w:val="%1."/>
+      <w:lvlJc w:val="left"/>
+      <w:pPr>
+        <w:ind w:left="360" w:hanging="360"/>
+      </w:pPr>
+      <w:rPr>
+        <w:rFonts w:hint="default"/>
+      </w:rPr>
+    </w:lvl>
+    <w:lvl w:ilvl="1" w:tplc="04090019" w:tentative="1">
+      <w:start w:val="1"/>
+      <w:numFmt w:val="lowerLetter"/>
+      <w:lvlText w:val="%2."/>
+      <w:lvlJc w:val="left"/>
+      <w:pPr>
+        <w:ind w:left="1440" w:hanging="360"/>
+      </w:pPr>
+    </w:lvl>
+    <w:lvl w:ilvl="2" w:tplc="0409001B" w:tentative="1">
+      <w:start w:val="1"/>
+      <w:numFmt w:val="lowerRoman"/>
+      <w:lvlText w:val="%3."/>
+      <w:lvlJc w:val="right"/>
+      <w:pPr>
+        <w:ind w:left="2160" w:hanging="180"/>
+      </w:pPr>
+    </w:lvl>
+    <w:lvl w:ilvl="3" w:tplc="0409000F" w:tentative="1">
+      <w:start w:val="1"/>
+      <w:numFmt w:val="decimal"/>
+      <w:lvlText w:val="%4."/>
+      <w:lvlJc w:val="left"/>
+      <w:pPr>
+        <w:ind w:left="2880" w:hanging="360"/>
+      </w:pPr>
+    </w:lvl>
+    <w:lvl w:ilvl="4" w:tplc="04090019" w:tentative="1">
+      <w:start w:val="1"/>
+      <w:numFmt w:val="lowerLetter"/>
+      <w:lvlText w:val="%5."/>
+      <w:lvlJc w:val="left"/>
+      <w:pPr>
+        <w:ind w:left="3600" w:hanging="360"/>
+      </w:pPr>
+    </w:lvl>
+    <w:lvl w:ilvl="5" w:tplc="0409001B" w:tentative="1">
+      <w:start w:val="1"/>
+      <w:numFmt w:val="lowerRoman"/>
+      <w:lvlText w:val="%6."/>
+      <w:lvlJc w:val="right"/>
+      <w:pPr>
+        <w:ind w:left="4320" w:hanging="180"/>
+      </w:pPr>
+    </w:lvl>
+    <w:lvl w:ilvl="6" w:tplc="0409000F" w:tentative="1">
+      <w:start w:val="1"/>
+      <w:numFmt w:val="decimal"/>
+      <w:lvlText w:val="%7."/>
+      <w:lvlJc w:val="left"/>
+      <w:pPr>
+        <w:ind w:left="5040" w:hanging="360"/>
+      </w:pPr>
+    </w:lvl>
+    <w:lvl w:ilvl="7" w:tplc="04090019" w:tentative="1">
+      <w:start w:val="1"/>
+      <w:numFmt w:val="lowerLetter"/>
+      <w:lvlText w:val="%8."/>
+      <w:lvlJc w:val="left"/>
+      <w:pPr>
+        <w:ind w:left="5760" w:hanging="360"/>
+      </w:pPr>
+    </w:lvl>
+    <w:lvl w:ilvl="8" w:tplc="0409001B" w:tentative="1">
+      <w:start w:val="1"/>
+      <w:numFmt w:val="lowerRoman"/>
+      <w:lvlText w:val="%9."/>
+      <w:lvlJc w:val="right"/>
+      <w:pPr>
+        <w:ind w:left="6480" w:hanging="180"/>
+      </w:pPr>
+    </w:lvl>
+  </w:abstractNum>
+  <w:abstractNum w:abstractNumId="23" w15:restartNumberingAfterBreak="0">
     <w:nsid w:val="4E462033"/>
     <w:multiLevelType w:val="hybridMultilevel"/>
     <w:tmpl w:val="4BC8ADAC"/>
@@ -9864,7 +9549,7 @@
       </w:pPr>
     </w:lvl>
   </w:abstractNum>
-  <w:abstractNum w:abstractNumId="23" w15:restartNumberingAfterBreak="0">
+  <w:abstractNum w:abstractNumId="24" w15:restartNumberingAfterBreak="0">
     <w:nsid w:val="54451BE0"/>
     <w:multiLevelType w:val="hybridMultilevel"/>
     <w:tmpl w:val="BB6E1152"/>
@@ -9953,11 +9638,11 @@
       </w:pPr>
     </w:lvl>
   </w:abstractNum>
-  <w:abstractNum w:abstractNumId="24" w15:restartNumberingAfterBreak="0">
-    <w:nsid w:val="70D60D20"/>
+  <w:abstractNum w:abstractNumId="25" w15:restartNumberingAfterBreak="0">
+    <w:nsid w:val="6F1710D2"/>
     <w:multiLevelType w:val="hybridMultilevel"/>
-    <w:tmpl w:val="938A9C74"/>
-    <w:lvl w:ilvl="0" w:tplc="0409000F">
+    <w:tmpl w:val="BCD83B24"/>
+    <w:lvl w:ilvl="0" w:tplc="FFFFFFFF">
       <w:start w:val="1"/>
       <w:numFmt w:val="decimal"/>
       <w:lvlText w:val="%1."/>
@@ -9969,7 +9654,7 @@
         <w:rFonts w:hint="default"/>
       </w:rPr>
     </w:lvl>
-    <w:lvl w:ilvl="1" w:tplc="04090019" w:tentative="1">
+    <w:lvl w:ilvl="1" w:tplc="FFFFFFFF" w:tentative="1">
       <w:start w:val="1"/>
       <w:numFmt w:val="lowerLetter"/>
       <w:lvlText w:val="%2."/>
@@ -9978,7 +9663,7 @@
         <w:ind w:left="1080" w:hanging="360"/>
       </w:pPr>
     </w:lvl>
-    <w:lvl w:ilvl="2" w:tplc="0409001B" w:tentative="1">
+    <w:lvl w:ilvl="2" w:tplc="FFFFFFFF" w:tentative="1">
       <w:start w:val="1"/>
       <w:numFmt w:val="lowerRoman"/>
       <w:lvlText w:val="%3."/>
@@ -9987,7 +9672,7 @@
         <w:ind w:left="1800" w:hanging="180"/>
       </w:pPr>
     </w:lvl>
-    <w:lvl w:ilvl="3" w:tplc="0409000F" w:tentative="1">
+    <w:lvl w:ilvl="3" w:tplc="FFFFFFFF" w:tentative="1">
       <w:start w:val="1"/>
       <w:numFmt w:val="decimal"/>
       <w:lvlText w:val="%4."/>
@@ -9996,7 +9681,7 @@
         <w:ind w:left="2520" w:hanging="360"/>
       </w:pPr>
     </w:lvl>
-    <w:lvl w:ilvl="4" w:tplc="04090019" w:tentative="1">
+    <w:lvl w:ilvl="4" w:tplc="FFFFFFFF" w:tentative="1">
       <w:start w:val="1"/>
       <w:numFmt w:val="lowerLetter"/>
       <w:lvlText w:val="%5."/>
@@ -10005,7 +9690,7 @@
         <w:ind w:left="3240" w:hanging="360"/>
       </w:pPr>
     </w:lvl>
-    <w:lvl w:ilvl="5" w:tplc="0409001B" w:tentative="1">
+    <w:lvl w:ilvl="5" w:tplc="FFFFFFFF" w:tentative="1">
       <w:start w:val="1"/>
       <w:numFmt w:val="lowerRoman"/>
       <w:lvlText w:val="%6."/>
@@ -10014,7 +9699,7 @@
         <w:ind w:left="3960" w:hanging="180"/>
       </w:pPr>
     </w:lvl>
-    <w:lvl w:ilvl="6" w:tplc="0409000F" w:tentative="1">
+    <w:lvl w:ilvl="6" w:tplc="FFFFFFFF" w:tentative="1">
       <w:start w:val="1"/>
       <w:numFmt w:val="decimal"/>
       <w:lvlText w:val="%7."/>
@@ -10023,7 +9708,7 @@
         <w:ind w:left="4680" w:hanging="360"/>
       </w:pPr>
     </w:lvl>
-    <w:lvl w:ilvl="7" w:tplc="04090019" w:tentative="1">
+    <w:lvl w:ilvl="7" w:tplc="FFFFFFFF" w:tentative="1">
       <w:start w:val="1"/>
       <w:numFmt w:val="lowerLetter"/>
       <w:lvlText w:val="%8."/>
@@ -10032,7 +9717,7 @@
         <w:ind w:left="5400" w:hanging="360"/>
       </w:pPr>
     </w:lvl>
-    <w:lvl w:ilvl="8" w:tplc="0409001B" w:tentative="1">
+    <w:lvl w:ilvl="8" w:tplc="FFFFFFFF" w:tentative="1">
       <w:start w:val="1"/>
       <w:numFmt w:val="lowerRoman"/>
       <w:lvlText w:val="%9."/>
@@ -10042,7 +9727,185 @@
       </w:pPr>
     </w:lvl>
   </w:abstractNum>
-  <w:abstractNum w:abstractNumId="25" w15:restartNumberingAfterBreak="0">
+  <w:abstractNum w:abstractNumId="26" w15:restartNumberingAfterBreak="0">
+    <w:nsid w:val="6F3C2F97"/>
+    <w:multiLevelType w:val="hybridMultilevel"/>
+    <w:tmpl w:val="33F6F4B8"/>
+    <w:lvl w:ilvl="0" w:tplc="FFFFFFFF">
+      <w:start w:val="1"/>
+      <w:numFmt w:val="decimal"/>
+      <w:lvlText w:val="%1."/>
+      <w:lvlJc w:val="left"/>
+      <w:pPr>
+        <w:ind w:left="360" w:hanging="360"/>
+      </w:pPr>
+      <w:rPr>
+        <w:rFonts w:hint="default"/>
+      </w:rPr>
+    </w:lvl>
+    <w:lvl w:ilvl="1" w:tplc="FFFFFFFF" w:tentative="1">
+      <w:start w:val="1"/>
+      <w:numFmt w:val="lowerLetter"/>
+      <w:lvlText w:val="%2."/>
+      <w:lvlJc w:val="left"/>
+      <w:pPr>
+        <w:ind w:left="1080" w:hanging="360"/>
+      </w:pPr>
+    </w:lvl>
+    <w:lvl w:ilvl="2" w:tplc="FFFFFFFF" w:tentative="1">
+      <w:start w:val="1"/>
+      <w:numFmt w:val="lowerRoman"/>
+      <w:lvlText w:val="%3."/>
+      <w:lvlJc w:val="right"/>
+      <w:pPr>
+        <w:ind w:left="1800" w:hanging="180"/>
+      </w:pPr>
+    </w:lvl>
+    <w:lvl w:ilvl="3" w:tplc="FFFFFFFF" w:tentative="1">
+      <w:start w:val="1"/>
+      <w:numFmt w:val="decimal"/>
+      <w:lvlText w:val="%4."/>
+      <w:lvlJc w:val="left"/>
+      <w:pPr>
+        <w:ind w:left="2520" w:hanging="360"/>
+      </w:pPr>
+    </w:lvl>
+    <w:lvl w:ilvl="4" w:tplc="FFFFFFFF" w:tentative="1">
+      <w:start w:val="1"/>
+      <w:numFmt w:val="lowerLetter"/>
+      <w:lvlText w:val="%5."/>
+      <w:lvlJc w:val="left"/>
+      <w:pPr>
+        <w:ind w:left="3240" w:hanging="360"/>
+      </w:pPr>
+    </w:lvl>
+    <w:lvl w:ilvl="5" w:tplc="FFFFFFFF" w:tentative="1">
+      <w:start w:val="1"/>
+      <w:numFmt w:val="lowerRoman"/>
+      <w:lvlText w:val="%6."/>
+      <w:lvlJc w:val="right"/>
+      <w:pPr>
+        <w:ind w:left="3960" w:hanging="180"/>
+      </w:pPr>
+    </w:lvl>
+    <w:lvl w:ilvl="6" w:tplc="FFFFFFFF" w:tentative="1">
+      <w:start w:val="1"/>
+      <w:numFmt w:val="decimal"/>
+      <w:lvlText w:val="%7."/>
+      <w:lvlJc w:val="left"/>
+      <w:pPr>
+        <w:ind w:left="4680" w:hanging="360"/>
+      </w:pPr>
+    </w:lvl>
+    <w:lvl w:ilvl="7" w:tplc="FFFFFFFF" w:tentative="1">
+      <w:start w:val="1"/>
+      <w:numFmt w:val="lowerLetter"/>
+      <w:lvlText w:val="%8."/>
+      <w:lvlJc w:val="left"/>
+      <w:pPr>
+        <w:ind w:left="5400" w:hanging="360"/>
+      </w:pPr>
+    </w:lvl>
+    <w:lvl w:ilvl="8" w:tplc="FFFFFFFF" w:tentative="1">
+      <w:start w:val="1"/>
+      <w:numFmt w:val="lowerRoman"/>
+      <w:lvlText w:val="%9."/>
+      <w:lvlJc w:val="right"/>
+      <w:pPr>
+        <w:ind w:left="6120" w:hanging="180"/>
+      </w:pPr>
+    </w:lvl>
+  </w:abstractNum>
+  <w:abstractNum w:abstractNumId="27" w15:restartNumberingAfterBreak="0">
+    <w:nsid w:val="70D60D20"/>
+    <w:multiLevelType w:val="hybridMultilevel"/>
+    <w:tmpl w:val="3D02C6F0"/>
+    <w:lvl w:ilvl="0" w:tplc="0409000F">
+      <w:start w:val="1"/>
+      <w:numFmt w:val="decimal"/>
+      <w:lvlText w:val="%1."/>
+      <w:lvlJc w:val="left"/>
+      <w:pPr>
+        <w:ind w:left="360" w:hanging="360"/>
+      </w:pPr>
+      <w:rPr>
+        <w:rFonts w:hint="default"/>
+      </w:rPr>
+    </w:lvl>
+    <w:lvl w:ilvl="1" w:tplc="04090019" w:tentative="1">
+      <w:start w:val="1"/>
+      <w:numFmt w:val="lowerLetter"/>
+      <w:lvlText w:val="%2."/>
+      <w:lvlJc w:val="left"/>
+      <w:pPr>
+        <w:ind w:left="1080" w:hanging="360"/>
+      </w:pPr>
+    </w:lvl>
+    <w:lvl w:ilvl="2" w:tplc="0409001B" w:tentative="1">
+      <w:start w:val="1"/>
+      <w:numFmt w:val="lowerRoman"/>
+      <w:lvlText w:val="%3."/>
+      <w:lvlJc w:val="right"/>
+      <w:pPr>
+        <w:ind w:left="1800" w:hanging="180"/>
+      </w:pPr>
+    </w:lvl>
+    <w:lvl w:ilvl="3" w:tplc="0409000F" w:tentative="1">
+      <w:start w:val="1"/>
+      <w:numFmt w:val="decimal"/>
+      <w:lvlText w:val="%4."/>
+      <w:lvlJc w:val="left"/>
+      <w:pPr>
+        <w:ind w:left="2520" w:hanging="360"/>
+      </w:pPr>
+    </w:lvl>
+    <w:lvl w:ilvl="4" w:tplc="04090019" w:tentative="1">
+      <w:start w:val="1"/>
+      <w:numFmt w:val="lowerLetter"/>
+      <w:lvlText w:val="%5."/>
+      <w:lvlJc w:val="left"/>
+      <w:pPr>
+        <w:ind w:left="3240" w:hanging="360"/>
+      </w:pPr>
+    </w:lvl>
+    <w:lvl w:ilvl="5" w:tplc="0409001B" w:tentative="1">
+      <w:start w:val="1"/>
+      <w:numFmt w:val="lowerRoman"/>
+      <w:lvlText w:val="%6."/>
+      <w:lvlJc w:val="right"/>
+      <w:pPr>
+        <w:ind w:left="3960" w:hanging="180"/>
+      </w:pPr>
+    </w:lvl>
+    <w:lvl w:ilvl="6" w:tplc="0409000F" w:tentative="1">
+      <w:start w:val="1"/>
+      <w:numFmt w:val="decimal"/>
+      <w:lvlText w:val="%7."/>
+      <w:lvlJc w:val="left"/>
+      <w:pPr>
+        <w:ind w:left="4680" w:hanging="360"/>
+      </w:pPr>
+    </w:lvl>
+    <w:lvl w:ilvl="7" w:tplc="04090019" w:tentative="1">
+      <w:start w:val="1"/>
+      <w:numFmt w:val="lowerLetter"/>
+      <w:lvlText w:val="%8."/>
+      <w:lvlJc w:val="left"/>
+      <w:pPr>
+        <w:ind w:left="5400" w:hanging="360"/>
+      </w:pPr>
+    </w:lvl>
+    <w:lvl w:ilvl="8" w:tplc="0409001B" w:tentative="1">
+      <w:start w:val="1"/>
+      <w:numFmt w:val="lowerRoman"/>
+      <w:lvlText w:val="%9."/>
+      <w:lvlJc w:val="right"/>
+      <w:pPr>
+        <w:ind w:left="6120" w:hanging="180"/>
+      </w:pPr>
+    </w:lvl>
+  </w:abstractNum>
+  <w:abstractNum w:abstractNumId="28" w15:restartNumberingAfterBreak="0">
     <w:nsid w:val="7B217F05"/>
     <w:multiLevelType w:val="hybridMultilevel"/>
     <w:tmpl w:val="666C9C46"/>
@@ -10131,7 +9994,7 @@
       </w:pPr>
     </w:lvl>
   </w:abstractNum>
-  <w:abstractNum w:abstractNumId="26" w15:restartNumberingAfterBreak="0">
+  <w:abstractNum w:abstractNumId="29" w15:restartNumberingAfterBreak="0">
     <w:nsid w:val="7C5F1516"/>
     <w:multiLevelType w:val="hybridMultilevel"/>
     <w:tmpl w:val="BCD83B24"/>
@@ -10220,7 +10083,7 @@
       </w:pPr>
     </w:lvl>
   </w:abstractNum>
-  <w:abstractNum w:abstractNumId="27" w15:restartNumberingAfterBreak="0">
+  <w:abstractNum w:abstractNumId="30" w15:restartNumberingAfterBreak="0">
     <w:nsid w:val="7E2062E3"/>
     <w:multiLevelType w:val="hybridMultilevel"/>
     <w:tmpl w:val="049AE338"/>
@@ -10319,13 +10182,13 @@
     <w:abstractNumId w:val="1"/>
   </w:num>
   <w:num w:numId="4" w16cid:durableId="2091080816">
-    <w:abstractNumId w:val="24"/>
+    <w:abstractNumId w:val="27"/>
   </w:num>
   <w:num w:numId="5" w16cid:durableId="629096223">
-    <w:abstractNumId w:val="26"/>
+    <w:abstractNumId w:val="29"/>
   </w:num>
   <w:num w:numId="6" w16cid:durableId="469447781">
-    <w:abstractNumId w:val="23"/>
+    <w:abstractNumId w:val="24"/>
   </w:num>
   <w:num w:numId="7" w16cid:durableId="665059362">
     <w:abstractNumId w:val="9"/>
@@ -10334,7 +10197,7 @@
     <w:abstractNumId w:val="12"/>
   </w:num>
   <w:num w:numId="9" w16cid:durableId="191306694">
-    <w:abstractNumId w:val="25"/>
+    <w:abstractNumId w:val="28"/>
   </w:num>
   <w:num w:numId="10" w16cid:durableId="984702684">
     <w:abstractNumId w:val="16"/>
@@ -10349,7 +10212,7 @@
     <w:abstractNumId w:val="15"/>
   </w:num>
   <w:num w:numId="14" w16cid:durableId="1631205290">
-    <w:abstractNumId w:val="27"/>
+    <w:abstractNumId w:val="30"/>
   </w:num>
   <w:num w:numId="15" w16cid:durableId="1441100252">
     <w:abstractNumId w:val="14"/>
@@ -10358,7 +10221,7 @@
     <w:abstractNumId w:val="7"/>
   </w:num>
   <w:num w:numId="17" w16cid:durableId="1933393952">
-    <w:abstractNumId w:val="22"/>
+    <w:abstractNumId w:val="23"/>
   </w:num>
   <w:num w:numId="18" w16cid:durableId="1145853187">
     <w:abstractNumId w:val="11"/>
@@ -10392,6 +10255,15 @@
   </w:num>
   <w:num w:numId="28" w16cid:durableId="595407575">
     <w:abstractNumId w:val="17"/>
+  </w:num>
+  <w:num w:numId="29" w16cid:durableId="1940866924">
+    <w:abstractNumId w:val="25"/>
+  </w:num>
+  <w:num w:numId="30" w16cid:durableId="1171022739">
+    <w:abstractNumId w:val="22"/>
+  </w:num>
+  <w:num w:numId="31" w16cid:durableId="1735817693">
+    <w:abstractNumId w:val="26"/>
   </w:num>
   <w:numIdMacAtCleanup w:val="27"/>
 </w:numbering>

</xml_diff>